<commit_message>
Added dark mode, updated background colors, and polished A1 quiz UI
</commit_message>
<xml_diff>
--- a/Capstone_FE_Grace.docx
+++ b/Capstone_FE_Grace.docx
@@ -994,7 +994,23 @@
                 <w:b/>
                 <w:bCs/>
               </w:rPr>
-              <w:t>Header (NavBar)</w:t>
+              <w:t>Header (</w:t>
+            </w:r>
+            <w:proofErr w:type="spellStart"/>
+            <w:r>
+              <w:rPr>
+                <w:b/>
+                <w:bCs/>
+              </w:rPr>
+              <w:t>NavBar</w:t>
+            </w:r>
+            <w:proofErr w:type="spellEnd"/>
+            <w:r>
+              <w:rPr>
+                <w:b/>
+                <w:bCs/>
+              </w:rPr>
+              <w:t>)</w:t>
             </w:r>
             <w:r>
               <w:t xml:space="preserve"> and </w:t>
@@ -1007,7 +1023,27 @@
               <w:t>Footer</w:t>
             </w:r>
             <w:r>
-              <w:t>. Create the static shell components for the main pages: HomePage, AboutView, Test</w:t>
+              <w:t xml:space="preserve">. Create the static shell components for the main pages: </w:t>
+            </w:r>
+            <w:proofErr w:type="spellStart"/>
+            <w:r>
+              <w:t>HomePage</w:t>
+            </w:r>
+            <w:proofErr w:type="spellEnd"/>
+            <w:r>
+              <w:t xml:space="preserve">, </w:t>
+            </w:r>
+            <w:proofErr w:type="spellStart"/>
+            <w:r>
+              <w:t>AboutView</w:t>
+            </w:r>
+            <w:proofErr w:type="spellEnd"/>
+            <w:r>
+              <w:t xml:space="preserve">, </w:t>
+            </w:r>
+            <w:proofErr w:type="spellStart"/>
+            <w:r>
+              <w:t>Test</w:t>
             </w:r>
             <w:r>
               <w:t>Yourself</w:t>
@@ -1015,6 +1051,7 @@
             <w:r>
               <w:t>View</w:t>
             </w:r>
+            <w:proofErr w:type="spellEnd"/>
             <w:r>
               <w:t xml:space="preserve"> etc.</w:t>
             </w:r>
@@ -1140,7 +1177,15 @@
               <w:t>Topic Selection</w:t>
             </w:r>
             <w:r>
-              <w:t xml:space="preserve"> (QuizTopicCard) views. Implement the navigation logic to correctly filter and display topics based on the level selection.</w:t>
+              <w:t xml:space="preserve"> (</w:t>
+            </w:r>
+            <w:proofErr w:type="spellStart"/>
+            <w:r>
+              <w:t>QuizTopicCard</w:t>
+            </w:r>
+            <w:proofErr w:type="spellEnd"/>
+            <w:r>
+              <w:t>) views. Implement the navigation logic to correctly filter and display topics based on the level selection.</w:t>
             </w:r>
           </w:p>
         </w:tc>
@@ -1237,6 +1282,7 @@
             <w:r>
               <w:t xml:space="preserve">Build the </w:t>
             </w:r>
+            <w:proofErr w:type="spellStart"/>
             <w:r>
               <w:rPr>
                 <w:b/>
@@ -1244,9 +1290,11 @@
               </w:rPr>
               <w:t>QuizView</w:t>
             </w:r>
+            <w:proofErr w:type="spellEnd"/>
             <w:r>
               <w:t xml:space="preserve"> and </w:t>
             </w:r>
+            <w:proofErr w:type="spellStart"/>
             <w:r>
               <w:rPr>
                 <w:b/>
@@ -1254,6 +1302,7 @@
               </w:rPr>
               <w:t>QuestionDisplay</w:t>
             </w:r>
+            <w:proofErr w:type="spellEnd"/>
             <w:r>
               <w:t xml:space="preserve"> components. Implement the logic to display questions, cycle through the quiz, and handle the click event for selecting an answer.</w:t>
             </w:r>
@@ -1351,6 +1400,7 @@
             <w:r>
               <w:t xml:space="preserve">Implement the core interactivity: check if the selected answer is correct, provide immediate feedback (color change), and update the running score. Build the </w:t>
             </w:r>
+            <w:proofErr w:type="spellStart"/>
             <w:r>
               <w:rPr>
                 <w:b/>
@@ -1358,6 +1408,7 @@
               </w:rPr>
               <w:t>ResultsSummary</w:t>
             </w:r>
+            <w:proofErr w:type="spellEnd"/>
             <w:r>
               <w:t xml:space="preserve"> component to display the final score (e.g., 8/10) after the quiz ends.</w:t>
             </w:r>
@@ -1475,13 +1526,36 @@
           <w:szCs w:val="48"/>
         </w:rPr>
       </w:pPr>
-      <w:r>
+    </w:p>
+    <w:p>
+      <w:pPr>
+        <w:jc w:val="center"/>
         <w:rPr>
           <w:b/>
           <w:bCs/>
           <w:sz w:val="48"/>
           <w:szCs w:val="48"/>
         </w:rPr>
+      </w:pPr>
+    </w:p>
+    <w:p>
+      <w:pPr>
+        <w:jc w:val="center"/>
+        <w:rPr>
+          <w:b/>
+          <w:bCs/>
+          <w:sz w:val="48"/>
+          <w:szCs w:val="48"/>
+        </w:rPr>
+      </w:pPr>
+      <w:r>
+        <w:rPr>
+          <w:b/>
+          <w:bCs/>
+          <w:sz w:val="48"/>
+          <w:szCs w:val="48"/>
+        </w:rPr>
+        <w:lastRenderedPageBreak/>
         <w:t>OTHER PEOPLE</w:t>
       </w:r>
     </w:p>
@@ -1499,6 +1573,7 @@
         </w:rPr>
         <w:t> </w:t>
       </w:r>
+      <w:proofErr w:type="spellStart"/>
       <w:r>
         <w:rPr>
           <w:b/>
@@ -1507,7 +1582,18 @@
           <w:szCs w:val="40"/>
           <w:u w:val="single"/>
         </w:rPr>
-        <w:t>Javesk Project Outline</w:t>
+        <w:t>Javesk</w:t>
+      </w:r>
+      <w:proofErr w:type="spellEnd"/>
+      <w:r>
+        <w:rPr>
+          <w:b/>
+          <w:bCs/>
+          <w:sz w:val="40"/>
+          <w:szCs w:val="40"/>
+          <w:u w:val="single"/>
+        </w:rPr>
+        <w:t xml:space="preserve"> Project Outline</w:t>
       </w:r>
     </w:p>
     <w:p/>
@@ -1540,7 +1626,15 @@
         <w:t>Concept</w:t>
       </w:r>
       <w:r>
-        <w:t>: Javesk is a mobile-first learning platform tailored for Ghanaian youth, focusing on practical, high-demand skills aligned with emerging industries (tech, renewable energy, agribusiness, creative economy).</w:t>
+        <w:t xml:space="preserve">: </w:t>
+      </w:r>
+      <w:proofErr w:type="spellStart"/>
+      <w:r>
+        <w:t>Javesk</w:t>
+      </w:r>
+      <w:proofErr w:type="spellEnd"/>
+      <w:r>
+        <w:t xml:space="preserve"> is a mobile-first learning platform tailored for Ghanaian youth, focusing on practical, high-demand skills aligned with emerging industries (tech, renewable energy, agribusiness, creative economy).</w:t>
       </w:r>
     </w:p>
     <w:p>
@@ -1761,45 +1855,15 @@
       </w:r>
       <w:r>
         <w:tab/>
-        <w:t>Database &amp; Storage: Firebase Firestore or Supabase for course data, user progress, and certificates.</w:t>
-      </w:r>
-    </w:p>
-    <w:p>
-      <w:r>
-        <w:t xml:space="preserve">   • </w:t>
-      </w:r>
-      <w:r>
-        <w:tab/>
-      </w:r>
-      <w:r>
-        <w:rPr>
-          <w:b/>
-          <w:bCs/>
-          <w:u w:val="single"/>
-        </w:rPr>
-        <w:t>Payment Integration</w:t>
-      </w:r>
-      <w:r>
-        <w:t>: Paystack or Flutterwave for local mobile money payments.</w:t>
-      </w:r>
-    </w:p>
-    <w:p>
-      <w:r>
-        <w:t xml:space="preserve">   • </w:t>
-      </w:r>
-      <w:r>
-        <w:tab/>
-      </w:r>
-      <w:r>
-        <w:rPr>
-          <w:b/>
-          <w:bCs/>
-          <w:u w:val="single"/>
-        </w:rPr>
-        <w:t>Recommendation Engine</w:t>
-      </w:r>
-      <w:r>
-        <w:t>: Custom API leveraging machine learning for personalized learning paths.</w:t>
+        <w:t xml:space="preserve">Database &amp; Storage: Firebase Firestore or </w:t>
+      </w:r>
+      <w:proofErr w:type="spellStart"/>
+      <w:r>
+        <w:t>Supabase</w:t>
+      </w:r>
+      <w:proofErr w:type="spellEnd"/>
+      <w:r>
+        <w:t xml:space="preserve"> for course data, user progress, and certificates.</w:t>
       </w:r>
     </w:p>
     <w:p>
@@ -1809,6 +1873,60 @@
       </w:r>
       <w:r>
         <w:tab/>
+      </w:r>
+      <w:r>
+        <w:rPr>
+          <w:b/>
+          <w:bCs/>
+          <w:u w:val="single"/>
+        </w:rPr>
+        <w:t>Payment Integration</w:t>
+      </w:r>
+      <w:r>
+        <w:t xml:space="preserve">: </w:t>
+      </w:r>
+      <w:proofErr w:type="spellStart"/>
+      <w:r>
+        <w:t>Paystack</w:t>
+      </w:r>
+      <w:proofErr w:type="spellEnd"/>
+      <w:r>
+        <w:t xml:space="preserve"> or </w:t>
+      </w:r>
+      <w:proofErr w:type="spellStart"/>
+      <w:r>
+        <w:t>Flutterwave</w:t>
+      </w:r>
+      <w:proofErr w:type="spellEnd"/>
+      <w:r>
+        <w:t xml:space="preserve"> for local mobile money payments.</w:t>
+      </w:r>
+    </w:p>
+    <w:p>
+      <w:r>
+        <w:t xml:space="preserve">   • </w:t>
+      </w:r>
+      <w:r>
+        <w:tab/>
+      </w:r>
+      <w:r>
+        <w:rPr>
+          <w:b/>
+          <w:bCs/>
+          <w:u w:val="single"/>
+        </w:rPr>
+        <w:t>Recommendation Engine</w:t>
+      </w:r>
+      <w:r>
+        <w:t>: Custom API leveraging machine learning for personalized learning paths.</w:t>
+      </w:r>
+    </w:p>
+    <w:p>
+      <w:r>
+        <w:t xml:space="preserve">   • </w:t>
+      </w:r>
+      <w:r>
+        <w:tab/>
         <w:t>Job Placement API: Integration with local job boards or LinkedIn APIs.</w:t>
       </w:r>
     </w:p>
@@ -2033,6 +2151,7 @@
     </w:p>
     <w:p>
       <w:r>
+        <w:lastRenderedPageBreak/>
         <w:t xml:space="preserve">     • </w:t>
       </w:r>
       <w:r>
@@ -2064,7 +2183,6 @@
     </w:p>
     <w:p>
       <w:r>
-        <w:lastRenderedPageBreak/>
         <w:t xml:space="preserve">     • </w:t>
       </w:r>
       <w:r>
@@ -2220,6 +2338,7 @@
     </w:p>
     <w:p>
       <w:r>
+        <w:lastRenderedPageBreak/>
         <w:t>This project's primary goal is to provide a clean, centralized, and persistent tool that allows users to seamlessly search, track, and manage all their media items in one application.</w:t>
       </w:r>
     </w:p>
@@ -2250,7 +2369,6 @@
           <w:b/>
           <w:bCs/>
         </w:rPr>
-        <w:lastRenderedPageBreak/>
         <w:t>Solve a Real-Time Problem:</w:t>
       </w:r>
       <w:r>
@@ -2290,7 +2408,15 @@
         <w:t>Client-Side Persistence:</w:t>
       </w:r>
       <w:r>
-        <w:t xml:space="preserve"> Implement data saving using localStorage to eliminate the need for a server-side database.</w:t>
+        <w:t xml:space="preserve"> Implement data saving using </w:t>
+      </w:r>
+      <w:proofErr w:type="spellStart"/>
+      <w:r>
+        <w:t>localStorage</w:t>
+      </w:r>
+      <w:proofErr w:type="spellEnd"/>
+      <w:r>
+        <w:t xml:space="preserve"> to eliminate the need for a server-side database.</w:t>
       </w:r>
     </w:p>
     <w:p>
@@ -2484,7 +2610,15 @@
           </w:tcPr>
           <w:p>
             <w:r>
-              <w:t>Excellent for managing complex application state (lists, search results) and creating reusable components (MediaCard).</w:t>
+              <w:t>Excellent for managing complex application state (lists, search results) and creating reusable components (</w:t>
+            </w:r>
+            <w:proofErr w:type="spellStart"/>
+            <w:r>
+              <w:t>MediaCard</w:t>
+            </w:r>
+            <w:proofErr w:type="spellEnd"/>
+            <w:r>
+              <w:t>).</w:t>
             </w:r>
           </w:p>
         </w:tc>
@@ -2770,8 +2904,18 @@
                 <w:b/>
                 <w:bCs/>
               </w:rPr>
-              <w:t>Browser localStorage</w:t>
-            </w:r>
+              <w:lastRenderedPageBreak/>
+              <w:t xml:space="preserve">Browser </w:t>
+            </w:r>
+            <w:proofErr w:type="spellStart"/>
+            <w:r>
+              <w:rPr>
+                <w:b/>
+                <w:bCs/>
+              </w:rPr>
+              <w:t>localStorage</w:t>
+            </w:r>
+            <w:proofErr w:type="spellEnd"/>
           </w:p>
         </w:tc>
         <w:tc>
@@ -2849,7 +2993,6 @@
           <w:b/>
           <w:bCs/>
         </w:rPr>
-        <w:lastRenderedPageBreak/>
         <w:t> 3. Key Feature Deep Dive</w:t>
       </w:r>
     </w:p>
@@ -2966,7 +3109,23 @@
         </w:numPr>
       </w:pPr>
       <w:r>
-        <w:t>When a user clicks "Add to List" on a search result, the item's unique ID, type (movie/book), and status (wantToWatch) are saved as a JSON string to localStorage.</w:t>
+        <w:t>When a user clicks "Add to List" on a search result, the item's unique ID, type (movie/book), and status (</w:t>
+      </w:r>
+      <w:proofErr w:type="spellStart"/>
+      <w:r>
+        <w:t>wantToWatch</w:t>
+      </w:r>
+      <w:proofErr w:type="spellEnd"/>
+      <w:r>
+        <w:t xml:space="preserve">) are saved as a JSON string to </w:t>
+      </w:r>
+      <w:proofErr w:type="spellStart"/>
+      <w:r>
+        <w:t>localStorage</w:t>
+      </w:r>
+      <w:proofErr w:type="spellEnd"/>
+      <w:r>
+        <w:t>.</w:t>
       </w:r>
     </w:p>
     <w:p>
@@ -2977,7 +3136,15 @@
         </w:numPr>
       </w:pPr>
       <w:r>
-        <w:t>On application load, the system checks localStorage and hydrates the initial React state with the saved data, ensuring a seamless user experience.</w:t>
+        <w:t xml:space="preserve">On application load, the system checks </w:t>
+      </w:r>
+      <w:proofErr w:type="spellStart"/>
+      <w:r>
+        <w:t>localStorage</w:t>
+      </w:r>
+      <w:proofErr w:type="spellEnd"/>
+      <w:r>
+        <w:t xml:space="preserve"> and hydrates the initial React state with the saved data, ensuring a seamless user experience.</w:t>
       </w:r>
     </w:p>
     <w:p>
@@ -3005,8 +3172,17 @@
           <w:b/>
           <w:bCs/>
         </w:rPr>
-        <w:t>update to localStorage</w:t>
-      </w:r>
+        <w:t xml:space="preserve">update to </w:t>
+      </w:r>
+      <w:proofErr w:type="spellStart"/>
+      <w:r>
+        <w:rPr>
+          <w:b/>
+          <w:bCs/>
+        </w:rPr>
+        <w:t>localStorage</w:t>
+      </w:r>
+      <w:proofErr w:type="spellEnd"/>
       <w:r>
         <w:t>.</w:t>
       </w:r>
@@ -3023,7 +3199,23 @@
           <w:b/>
           <w:bCs/>
         </w:rPr>
-        <w:t>C. The Reusable MediaCard Component</w:t>
+        <w:t xml:space="preserve">C. The Reusable </w:t>
+      </w:r>
+      <w:proofErr w:type="spellStart"/>
+      <w:r>
+        <w:rPr>
+          <w:b/>
+          <w:bCs/>
+        </w:rPr>
+        <w:t>MediaCard</w:t>
+      </w:r>
+      <w:proofErr w:type="spellEnd"/>
+      <w:r>
+        <w:rPr>
+          <w:b/>
+          <w:bCs/>
+        </w:rPr>
+        <w:t xml:space="preserve"> Component</w:t>
       </w:r>
     </w:p>
     <w:p/>
@@ -3031,6 +3223,7 @@
       <w:r>
         <w:t xml:space="preserve">The core UI challenge of handling two different data sources is solved by a single, highly reusable </w:t>
       </w:r>
+      <w:proofErr w:type="spellStart"/>
       <w:r>
         <w:rPr>
           <w:b/>
@@ -3038,6 +3231,7 @@
         </w:rPr>
         <w:t>MediaCard</w:t>
       </w:r>
+      <w:proofErr w:type="spellEnd"/>
       <w:r>
         <w:t xml:space="preserve"> component:</w:t>
       </w:r>
@@ -3050,6 +3244,7 @@
         </w:numPr>
       </w:pPr>
       <w:r>
+        <w:lastRenderedPageBreak/>
         <w:t xml:space="preserve">It uses </w:t>
       </w:r>
       <w:r>
@@ -3120,7 +3315,15 @@
         <w:t>App.js</w:t>
       </w:r>
       <w:r>
-        <w:t>: Manages global state (all lists) and handles localStorage read/write operations.</w:t>
+        <w:t xml:space="preserve">: Manages global state (all lists) and handles </w:t>
+      </w:r>
+      <w:proofErr w:type="spellStart"/>
+      <w:r>
+        <w:t>localStorage</w:t>
+      </w:r>
+      <w:proofErr w:type="spellEnd"/>
+      <w:r>
+        <w:t xml:space="preserve"> read/write operations.</w:t>
       </w:r>
     </w:p>
     <w:p>
@@ -3130,6 +3333,7 @@
           <w:numId w:val="6"/>
         </w:numPr>
       </w:pPr>
+      <w:proofErr w:type="spellStart"/>
       <w:r>
         <w:rPr>
           <w:b/>
@@ -3137,6 +3341,7 @@
         </w:rPr>
         <w:t>SearchComponent</w:t>
       </w:r>
+      <w:proofErr w:type="spellEnd"/>
       <w:r>
         <w:t>: Handles user input, API calls, and displaying the raw results.</w:t>
       </w:r>
@@ -3148,6 +3353,7 @@
           <w:numId w:val="6"/>
         </w:numPr>
       </w:pPr>
+      <w:proofErr w:type="spellStart"/>
       <w:r>
         <w:rPr>
           <w:b/>
@@ -3155,6 +3361,7 @@
         </w:rPr>
         <w:t>ListDisplay</w:t>
       </w:r>
+      <w:proofErr w:type="spellEnd"/>
       <w:r>
         <w:t>: Renders the currently selected user list (e.g., "Completed") and is responsible for filtering/sorting the data.</w:t>
       </w:r>
@@ -3166,6 +3373,7 @@
           <w:numId w:val="6"/>
         </w:numPr>
       </w:pPr>
+      <w:proofErr w:type="spellStart"/>
       <w:r>
         <w:rPr>
           <w:b/>
@@ -3173,6 +3381,7 @@
         </w:rPr>
         <w:t>MediaCard</w:t>
       </w:r>
+      <w:proofErr w:type="spellEnd"/>
       <w:r>
         <w:t>: The presentation layer for a single media item, including the poster/cover, metadata, and action buttons.</w:t>
       </w:r>
@@ -3262,7 +3471,23 @@
         </w:numPr>
       </w:pPr>
       <w:r>
-        <w:t>Initialize React project with Vite (npm create vite@latest).</w:t>
+        <w:t>Initialize React project with Vite (</w:t>
+      </w:r>
+      <w:proofErr w:type="spellStart"/>
+      <w:r>
+        <w:t>npm</w:t>
+      </w:r>
+      <w:proofErr w:type="spellEnd"/>
+      <w:r>
+        <w:t xml:space="preserve"> create </w:t>
+      </w:r>
+      <w:proofErr w:type="spellStart"/>
+      <w:r>
+        <w:t>vite@latest</w:t>
+      </w:r>
+      <w:proofErr w:type="spellEnd"/>
+      <w:r>
+        <w:t>).</w:t>
       </w:r>
     </w:p>
     <w:p>
@@ -3273,7 +3498,47 @@
         </w:numPr>
       </w:pPr>
       <w:r>
-        <w:t>Install and configure TailwindCSS v4 (npm install -D tailwindcss@latest @tailwindcss/postcss autoprefixer postcss).</w:t>
+        <w:t xml:space="preserve">Install and configure </w:t>
+      </w:r>
+      <w:proofErr w:type="spellStart"/>
+      <w:r>
+        <w:t>TailwindCSS</w:t>
+      </w:r>
+      <w:proofErr w:type="spellEnd"/>
+      <w:r>
+        <w:t xml:space="preserve"> v4 (</w:t>
+      </w:r>
+      <w:proofErr w:type="spellStart"/>
+      <w:r>
+        <w:t>npm</w:t>
+      </w:r>
+      <w:proofErr w:type="spellEnd"/>
+      <w:r>
+        <w:t xml:space="preserve"> install -D </w:t>
+      </w:r>
+      <w:proofErr w:type="spellStart"/>
+      <w:r>
+        <w:t>tailwindcss@latest</w:t>
+      </w:r>
+      <w:proofErr w:type="spellEnd"/>
+      <w:r>
+        <w:t xml:space="preserve"> @tailwindcss/postcss </w:t>
+      </w:r>
+      <w:proofErr w:type="spellStart"/>
+      <w:r>
+        <w:t>autoprefixer</w:t>
+      </w:r>
+      <w:proofErr w:type="spellEnd"/>
+      <w:r>
+        <w:t xml:space="preserve"> </w:t>
+      </w:r>
+      <w:proofErr w:type="spellStart"/>
+      <w:r>
+        <w:t>postcss</w:t>
+      </w:r>
+      <w:proofErr w:type="spellEnd"/>
+      <w:r>
+        <w:t>).</w:t>
       </w:r>
     </w:p>
     <w:p>
@@ -3284,8 +3549,15 @@
         </w:numPr>
       </w:pPr>
       <w:r>
-        <w:lastRenderedPageBreak/>
-        <w:t>Set up ESLint + Prettier for clean code (ALX requires linting and formatting consistency).</w:t>
+        <w:t xml:space="preserve">Set up </w:t>
+      </w:r>
+      <w:proofErr w:type="spellStart"/>
+      <w:r>
+        <w:t>ESLint</w:t>
+      </w:r>
+      <w:proofErr w:type="spellEnd"/>
+      <w:r>
+        <w:t xml:space="preserve"> + Prettier for clean code (ALX requires linting and formatting consistency).</w:t>
       </w:r>
     </w:p>
     <w:p>
@@ -3296,7 +3568,31 @@
         </w:numPr>
       </w:pPr>
       <w:r>
-        <w:t>Create a clean folder structure (src/pages, src/components, src/data).</w:t>
+        <w:t>Create a clean folder structure (</w:t>
+      </w:r>
+      <w:proofErr w:type="spellStart"/>
+      <w:r>
+        <w:t>src</w:t>
+      </w:r>
+      <w:proofErr w:type="spellEnd"/>
+      <w:r>
+        <w:t xml:space="preserve">/pages, </w:t>
+      </w:r>
+      <w:proofErr w:type="spellStart"/>
+      <w:r>
+        <w:t>src</w:t>
+      </w:r>
+      <w:proofErr w:type="spellEnd"/>
+      <w:r>
+        <w:t xml:space="preserve">/components, </w:t>
+      </w:r>
+      <w:proofErr w:type="spellStart"/>
+      <w:r>
+        <w:t>src</w:t>
+      </w:r>
+      <w:proofErr w:type="spellEnd"/>
+      <w:r>
+        <w:t>/data).</w:t>
       </w:r>
     </w:p>
     <w:p>
@@ -3333,7 +3629,15 @@
         </w:numPr>
       </w:pPr>
       <w:r>
-        <w:t>Deploy barebones app to Vercel (live link early for reviewers).</w:t>
+        <w:t xml:space="preserve">Deploy barebones app to </w:t>
+      </w:r>
+      <w:proofErr w:type="spellStart"/>
+      <w:r>
+        <w:t>Vercel</w:t>
+      </w:r>
+      <w:proofErr w:type="spellEnd"/>
+      <w:r>
+        <w:t xml:space="preserve"> (live link early for reviewers).</w:t>
       </w:r>
     </w:p>
     <w:p>
@@ -3366,17 +3670,35 @@
           <w:i/>
           <w:iCs/>
         </w:rPr>
-        <w:t>Meine Familie</w:t>
-      </w:r>
-      <w:r>
-        <w:t xml:space="preserve">, </w:t>
-      </w:r>
+        <w:t xml:space="preserve">Meine </w:t>
+      </w:r>
+      <w:proofErr w:type="spellStart"/>
       <w:r>
         <w:rPr>
           <w:i/>
           <w:iCs/>
         </w:rPr>
-        <w:t>Guten Tag</w:t>
+        <w:t>Familie</w:t>
+      </w:r>
+      <w:proofErr w:type="spellEnd"/>
+      <w:r>
+        <w:t xml:space="preserve">, </w:t>
+      </w:r>
+      <w:proofErr w:type="spellStart"/>
+      <w:r>
+        <w:rPr>
+          <w:i/>
+          <w:iCs/>
+        </w:rPr>
+        <w:t>Guten</w:t>
+      </w:r>
+      <w:proofErr w:type="spellEnd"/>
+      <w:r>
+        <w:rPr>
+          <w:i/>
+          <w:iCs/>
+        </w:rPr>
+        <w:t xml:space="preserve"> Tag</w:t>
       </w:r>
       <w:r>
         <w:t>, etc.).</w:t>
@@ -3416,7 +3738,15 @@
         </w:numPr>
       </w:pPr>
       <w:r>
-        <w:t>Running app on Vercel with placeholder homepage + JSON file ready.</w:t>
+        <w:t xml:space="preserve">Running app on </w:t>
+      </w:r>
+      <w:proofErr w:type="spellStart"/>
+      <w:r>
+        <w:t>Vercel</w:t>
+      </w:r>
+      <w:proofErr w:type="spellEnd"/>
+      <w:r>
+        <w:t xml:space="preserve"> with placeholder homepage + JSON file ready.</w:t>
       </w:r>
     </w:p>
     <w:p>
@@ -3476,7 +3806,15 @@
         </w:numPr>
       </w:pPr>
       <w:r>
-        <w:t>Build QuizStart (level/topic selection).</w:t>
+        <w:t xml:space="preserve">Build </w:t>
+      </w:r>
+      <w:proofErr w:type="spellStart"/>
+      <w:r>
+        <w:t>QuizStart</w:t>
+      </w:r>
+      <w:proofErr w:type="spellEnd"/>
+      <w:r>
+        <w:t xml:space="preserve"> (level/topic selection).</w:t>
       </w:r>
     </w:p>
     <w:p>
@@ -3487,7 +3825,15 @@
         </w:numPr>
       </w:pPr>
       <w:r>
-        <w:t>Build QuestionCard (renders one question + multiple</w:t>
+        <w:t xml:space="preserve">Build </w:t>
+      </w:r>
+      <w:proofErr w:type="spellStart"/>
+      <w:r>
+        <w:t>QuestionCard</w:t>
+      </w:r>
+      <w:proofErr w:type="spellEnd"/>
+      <w:r>
+        <w:t xml:space="preserve"> (renders one question + multiple</w:t>
       </w:r>
       <w:r>
         <w:noBreakHyphen/>
@@ -3517,7 +3863,15 @@
         </w:numPr>
       </w:pPr>
       <w:r>
-        <w:t>Use useState for current question index, selected answer, and score.</w:t>
+        <w:t xml:space="preserve">Use </w:t>
+      </w:r>
+      <w:proofErr w:type="spellStart"/>
+      <w:r>
+        <w:t>useState</w:t>
+      </w:r>
+      <w:proofErr w:type="spellEnd"/>
+      <w:r>
+        <w:t xml:space="preserve"> for current question index, selected answer, and score.</w:t>
       </w:r>
     </w:p>
     <w:p>
@@ -3554,6 +3908,7 @@
         </w:numPr>
       </w:pPr>
       <w:r>
+        <w:lastRenderedPageBreak/>
         <w:t>Track score as user progresses.</w:t>
       </w:r>
     </w:p>
@@ -3598,7 +3953,23 @@
           <w:i/>
           <w:iCs/>
         </w:rPr>
-        <w:t>feat: add QuestionCard component</w:t>
+        <w:t xml:space="preserve">feat: add </w:t>
+      </w:r>
+      <w:proofErr w:type="spellStart"/>
+      <w:r>
+        <w:rPr>
+          <w:i/>
+          <w:iCs/>
+        </w:rPr>
+        <w:t>QuestionCard</w:t>
+      </w:r>
+      <w:proofErr w:type="spellEnd"/>
+      <w:r>
+        <w:rPr>
+          <w:i/>
+          <w:iCs/>
+        </w:rPr>
+        <w:t xml:space="preserve"> component</w:t>
       </w:r>
       <w:r>
         <w:t>).</w:t>
@@ -3627,7 +3998,6 @@
         </w:numPr>
       </w:pPr>
       <w:r>
-        <w:lastRenderedPageBreak/>
         <w:t>User can select a topic/level, answer questions one by one, and see score updating.</w:t>
       </w:r>
     </w:p>
@@ -3688,7 +4058,15 @@
         </w:numPr>
       </w:pPr>
       <w:r>
-        <w:t>Build ScoreSummary (final score + review of answers).</w:t>
+        <w:t xml:space="preserve">Build </w:t>
+      </w:r>
+      <w:proofErr w:type="spellStart"/>
+      <w:r>
+        <w:t>ScoreSummary</w:t>
+      </w:r>
+      <w:proofErr w:type="spellEnd"/>
+      <w:r>
+        <w:t xml:space="preserve"> (final score + review of answers).</w:t>
       </w:r>
     </w:p>
     <w:p>
@@ -3867,7 +4245,15 @@
         </w:numPr>
       </w:pPr>
       <w:r>
-        <w:t>Store past quiz attempts (level, topic, score) in localStorage.</w:t>
+        <w:t xml:space="preserve">Store past quiz attempts (level, topic, score) in </w:t>
+      </w:r>
+      <w:proofErr w:type="spellStart"/>
+      <w:r>
+        <w:t>localStorage</w:t>
+      </w:r>
+      <w:proofErr w:type="spellEnd"/>
+      <w:r>
+        <w:t>.</w:t>
       </w:r>
     </w:p>
     <w:p>
@@ -3904,6 +4290,7 @@
         </w:numPr>
       </w:pPr>
       <w:r>
+        <w:lastRenderedPageBreak/>
         <w:t>Add search bar to filter topics/questions.</w:t>
       </w:r>
     </w:p>
@@ -3971,7 +4358,15 @@
         </w:numPr>
       </w:pPr>
       <w:r>
-        <w:t>Document localStorage schema in README.</w:t>
+        <w:t xml:space="preserve">Document </w:t>
+      </w:r>
+      <w:proofErr w:type="spellStart"/>
+      <w:r>
+        <w:t>localStorage</w:t>
+      </w:r>
+      <w:proofErr w:type="spellEnd"/>
+      <w:r>
+        <w:t xml:space="preserve"> schema in README.</w:t>
       </w:r>
     </w:p>
     <w:p>
@@ -3982,7 +4377,6 @@
         </w:numPr>
       </w:pPr>
       <w:r>
-        <w:lastRenderedPageBreak/>
         <w:t>Add screenshots of responsive UI in repo (ALX requires proof of responsiveness).</w:t>
       </w:r>
     </w:p>
@@ -4157,7 +4551,15 @@
         </w:numPr>
       </w:pPr>
       <w:r>
-        <w:t>Finalize Vercel deployment with production build.</w:t>
+        <w:t xml:space="preserve">Finalize </w:t>
+      </w:r>
+      <w:proofErr w:type="spellStart"/>
+      <w:r>
+        <w:t>Vercel</w:t>
+      </w:r>
+      <w:proofErr w:type="spellEnd"/>
+      <w:r>
+        <w:t xml:space="preserve"> deployment with production build.</w:t>
       </w:r>
     </w:p>
     <w:p>
@@ -4249,6 +4651,7 @@
         </w:numPr>
       </w:pPr>
       <w:r>
+        <w:lastRenderedPageBreak/>
         <w:t>Tag final release in GitHub (v1.0.0).</w:t>
       </w:r>
     </w:p>
@@ -4275,7 +4678,15 @@
         </w:numPr>
       </w:pPr>
       <w:r>
-        <w:t>Fully functional, styled, responsive German quiz app live on Vercel.</w:t>
+        <w:t xml:space="preserve">Fully functional, styled, responsive German quiz app live on </w:t>
+      </w:r>
+      <w:proofErr w:type="spellStart"/>
+      <w:r>
+        <w:t>Vercel</w:t>
+      </w:r>
+      <w:proofErr w:type="spellEnd"/>
+      <w:r>
+        <w:t>.</w:t>
       </w:r>
     </w:p>
     <w:p>

</xml_diff>